<commit_message>
thêm code lab 2 và video demo trong project VideoDemo
</commit_message>
<xml_diff>
--- a/videoDemo/phucvvph34858@fpt.edu.vn.docx
+++ b/videoDemo/phucvvph34858@fpt.edu.vn.docx
@@ -10,15 +10,57 @@
     <w:p>
       <w:pPr>
         <w:rPr>
+          <w:rStyle w:val="Siuktni"/>
+        </w:rPr>
+      </w:pPr>
+      <w:hyperlink r:id="rId4" w:history="1">
+        <w:r>
+          <w:rPr>
+            <w:rStyle w:val="Siuktni"/>
+          </w:rPr>
+          <w:t>https://youtu.be/B4hLIg6PlvE?</w:t>
+        </w:r>
+        <w:r>
+          <w:rPr>
+            <w:rStyle w:val="Siuktni"/>
+          </w:rPr>
+          <w:t>s</w:t>
+        </w:r>
+        <w:r>
+          <w:rPr>
+            <w:rStyle w:val="Siuktni"/>
+          </w:rPr>
+          <w:t>i=Xdx7qQk37xiMqWJd</w:t>
+        </w:r>
+      </w:hyperlink>
+    </w:p>
+    <w:p>
+      <w:pPr>
+        <w:rPr>
           <w:color w:val="2F5496" w:themeColor="accent1" w:themeShade="BF"/>
         </w:rPr>
       </w:pPr>
+    </w:p>
+    <w:p>
       <w:r>
+        <w:t xml:space="preserve">lab2LaptrinhKotlin: </w:t>
+      </w:r>
+    </w:p>
+    <w:p>
+      <w:pPr>
         <w:rPr>
           <w:color w:val="2F5496" w:themeColor="accent1" w:themeShade="BF"/>
+          <w:u w:val="single"/>
         </w:rPr>
-        <w:t>https://youtu.be/B4hLIg6PlvE?si=Xdx7qQk37xiMqWJd</w:t>
-      </w:r>
+      </w:pPr>
+      <w:hyperlink r:id="rId5" w:history="1">
+        <w:r>
+          <w:rPr>
+            <w:rStyle w:val="Siuktni"/>
+          </w:rPr>
+          <w:t>lab2#laptrinhkotlin#phucvvph34858@fpt.edu.vn (youtube.com)</w:t>
+        </w:r>
+      </w:hyperlink>
     </w:p>
     <w:sectPr>
       <w:pgSz w:w="11907" w:h="16840" w:code="9"/>
@@ -430,6 +472,7 @@
   <w:style w:type="paragraph" w:default="1" w:styleId="Binhthng">
     <w:name w:val="Normal"/>
     <w:qFormat/>
+    <w:rsid w:val="00AD28C1"/>
     <w:rPr>
       <w:lang w:val="vi-VN"/>
     </w:rPr>
@@ -460,6 +503,41 @@
     <w:uiPriority w:val="99"/>
     <w:semiHidden/>
     <w:unhideWhenUsed/>
+  </w:style>
+  <w:style w:type="character" w:styleId="Siuktni">
+    <w:name w:val="Hyperlink"/>
+    <w:basedOn w:val="Phngmcinhcuaoanvn"/>
+    <w:uiPriority w:val="99"/>
+    <w:unhideWhenUsed/>
+    <w:rsid w:val="009D1BF2"/>
+    <w:rPr>
+      <w:color w:val="0563C1" w:themeColor="hyperlink"/>
+      <w:u w:val="single"/>
+    </w:rPr>
+  </w:style>
+  <w:style w:type="character" w:styleId="cpChagiiquyt">
+    <w:name w:val="Unresolved Mention"/>
+    <w:basedOn w:val="Phngmcinhcuaoanvn"/>
+    <w:uiPriority w:val="99"/>
+    <w:semiHidden/>
+    <w:unhideWhenUsed/>
+    <w:rsid w:val="009D1BF2"/>
+    <w:rPr>
+      <w:color w:val="605E5C"/>
+      <w:shd w:val="clear" w:color="auto" w:fill="E1DFDD"/>
+    </w:rPr>
+  </w:style>
+  <w:style w:type="character" w:styleId="FollowedHyperlink">
+    <w:name w:val="FollowedHyperlink"/>
+    <w:basedOn w:val="Phngmcinhcuaoanvn"/>
+    <w:uiPriority w:val="99"/>
+    <w:semiHidden/>
+    <w:unhideWhenUsed/>
+    <w:rsid w:val="006C197E"/>
+    <w:rPr>
+      <w:color w:val="954F72" w:themeColor="followedHyperlink"/>
+      <w:u w:val="single"/>
+    </w:rPr>
   </w:style>
 </w:styles>
 </file>

</xml_diff>